<commit_message>
favicon update/website online again
</commit_message>
<xml_diff>
--- a/VIPReflectiveLogTemplate.docx
+++ b/VIPReflectiveLogTemplate.docx
@@ -181,17 +181,35 @@
           </w:p>
           <w:p>
             <w:r>
-              <w:t>(10 credits: ~300 words)</w:t>
-            </w:r>
-          </w:p>
-          <w:p>
-            <w:r>
-              <w:t>(15 credits: ~400 words)</w:t>
-            </w:r>
-          </w:p>
-          <w:p>
-            <w:r>
-              <w:t>(20 credits: ~500 words)</w:t>
+              <w:t>(10 credits: ~3</w:t>
+            </w:r>
+            <w:r>
+              <w:t>50</w:t>
+            </w:r>
+            <w:r>
+              <w:t xml:space="preserve"> words)</w:t>
+            </w:r>
+          </w:p>
+          <w:p>
+            <w:r>
+              <w:t>(15 credits: ~4</w:t>
+            </w:r>
+            <w:r>
+              <w:t>75</w:t>
+            </w:r>
+            <w:r>
+              <w:t xml:space="preserve"> words)</w:t>
+            </w:r>
+          </w:p>
+          <w:p>
+            <w:r>
+              <w:t>(20 credits: ~</w:t>
+            </w:r>
+            <w:r>
+              <w:t>6</w:t>
+            </w:r>
+            <w:r>
+              <w:t>00 words)</w:t>
             </w:r>
           </w:p>
         </w:tc>

</xml_diff>